<commit_message>
complications updated in documentation
</commit_message>
<xml_diff>
--- a/documentation/Complicatons v1.0.docx
+++ b/documentation/Complicatons v1.0.docx
@@ -61,6 +61,11 @@
     </w:p>
     <w:p>
       <w:r>
+        <w:t>Airway injury</w:t>
+      </w:r>
+    </w:p>
+    <w:p>
+      <w:r>
         <w:t xml:space="preserve">Airway </w:t>
       </w:r>
       <w:r>
@@ -70,6 +75,11 @@
     <w:p>
       <w:r>
         <w:t>Anastomotic leak- oesophagus</w:t>
+      </w:r>
+    </w:p>
+    <w:p>
+      <w:r>
+        <w:t>Chyle leal</w:t>
       </w:r>
     </w:p>
     <w:p>
@@ -164,6 +174,7 @@
     </w:p>
     <w:p>
       <w:r>
+        <w:lastRenderedPageBreak/>
         <w:t>Cellulitis</w:t>
       </w:r>
     </w:p>
@@ -174,7 +185,6 @@
     </w:p>
     <w:p>
       <w:r>
-        <w:lastRenderedPageBreak/>
         <w:t>Deep venous thrombosis</w:t>
       </w:r>
     </w:p>
@@ -214,6 +224,11 @@
     <w:p>
       <w:r>
         <w:t>Joint infection</w:t>
+      </w:r>
+    </w:p>
+    <w:p>
+      <w:r>
+        <w:t>Lymphoedema</w:t>
       </w:r>
     </w:p>
     <w:p/>
@@ -327,12 +342,20 @@
       </w:r>
     </w:p>
     <w:p>
+      <w:proofErr w:type="spellStart"/>
+      <w:r>
+        <w:t>Lymphocyst</w:t>
+      </w:r>
+      <w:proofErr w:type="spellEnd"/>
+    </w:p>
+    <w:p>
       <w:r>
         <w:t>Pancreatitis</w:t>
       </w:r>
     </w:p>
     <w:p>
       <w:r>
+        <w:lastRenderedPageBreak/>
         <w:t>Peritonitis</w:t>
       </w:r>
     </w:p>
@@ -356,7 +379,6 @@
     </w:p>
     <w:p>
       <w:r>
-        <w:lastRenderedPageBreak/>
         <w:t>Stoma ischemia</w:t>
       </w:r>
     </w:p>
@@ -434,6 +456,16 @@
     <w:p>
       <w:r>
         <w:t>Intracranial haematoma</w:t>
+      </w:r>
+    </w:p>
+    <w:p>
+      <w:r>
+        <w:t>Nerve injury – facial</w:t>
+      </w:r>
+    </w:p>
+    <w:p>
+      <w:r>
+        <w:t>Nerve injury – recurrent laryngeal</w:t>
       </w:r>
     </w:p>
     <w:p>

</xml_diff>